<commit_message>
3rd time completed upload
</commit_message>
<xml_diff>
--- a/my_CV.docx
+++ b/my_CV.docx
@@ -243,11 +243,6 @@
     </w:p>
     <w:p>
       <w:pPr>
-        <w:spacing w:before="240" w:after="0" w:line="120" w:lineRule="auto"/>
-      </w:pPr>
-    </w:p>
-    <w:p>
-      <w:pPr>
         <w:spacing w:before="240" w:after="0" w:line="240" w:lineRule="auto"/>
         <w:rPr>
           <w:b/>
@@ -849,11 +844,11 @@
       </w:tblPr>
       <w:tblGrid>
         <w:gridCol w:w="1278"/>
-        <w:gridCol w:w="3510"/>
+        <w:gridCol w:w="3420"/>
         <w:gridCol w:w="990"/>
         <w:gridCol w:w="1260"/>
         <w:gridCol w:w="1170"/>
-        <w:gridCol w:w="1035"/>
+        <w:gridCol w:w="1125"/>
       </w:tblGrid>
       <w:tr>
         <w:trPr>
@@ -878,7 +873,7 @@
         </w:tc>
         <w:tc>
           <w:tcPr>
-            <w:tcW w:w="3510" w:type="dxa"/>
+            <w:tcW w:w="3420" w:type="dxa"/>
           </w:tcPr>
           <w:p>
             <w:pPr>
@@ -937,7 +932,7 @@
         </w:tc>
         <w:tc>
           <w:tcPr>
-            <w:tcW w:w="1035" w:type="dxa"/>
+            <w:tcW w:w="1125" w:type="dxa"/>
           </w:tcPr>
           <w:p>
             <w:pPr>
@@ -970,7 +965,7 @@
         </w:tc>
         <w:tc>
           <w:tcPr>
-            <w:tcW w:w="3510" w:type="dxa"/>
+            <w:tcW w:w="3420" w:type="dxa"/>
           </w:tcPr>
           <w:p>
             <w:pPr>
@@ -1063,15 +1058,112 @@
         </w:tc>
         <w:tc>
           <w:tcPr>
-            <w:tcW w:w="1035" w:type="dxa"/>
-          </w:tcPr>
-          <w:p>
-            <w:pPr>
-              <w:spacing w:before="240"/>
-              <w:jc w:val="center"/>
-            </w:pPr>
-            <w:r>
-              <w:t>Feb - Oct</w:t>
+            <w:tcW w:w="1125" w:type="dxa"/>
+          </w:tcPr>
+          <w:p>
+            <w:pPr>
+              <w:spacing w:before="240"/>
+              <w:jc w:val="center"/>
+            </w:pPr>
+            <w:r>
+              <w:t xml:space="preserve">Feb </w:t>
+            </w:r>
+            <w:r>
+              <w:t>–</w:t>
+            </w:r>
+            <w:r>
+              <w:t xml:space="preserve"> Oct</w:t>
+            </w:r>
+          </w:p>
+        </w:tc>
+      </w:tr>
+      <w:tr>
+        <w:trPr>
+          <w:trHeight w:val="623"/>
+        </w:trPr>
+        <w:tc>
+          <w:tcPr>
+            <w:tcW w:w="1278" w:type="dxa"/>
+          </w:tcPr>
+          <w:p>
+            <w:pPr>
+              <w:spacing w:before="240"/>
+              <w:jc w:val="center"/>
+            </w:pPr>
+            <w:r>
+              <w:t>Core Java</w:t>
+            </w:r>
+          </w:p>
+        </w:tc>
+        <w:tc>
+          <w:tcPr>
+            <w:tcW w:w="3420" w:type="dxa"/>
+          </w:tcPr>
+          <w:p>
+            <w:pPr>
+              <w:spacing w:before="240"/>
+              <w:jc w:val="center"/>
+            </w:pPr>
+            <w:r>
+              <w:t>Java-OOP</w:t>
+            </w:r>
+          </w:p>
+        </w:tc>
+        <w:tc>
+          <w:tcPr>
+            <w:tcW w:w="990" w:type="dxa"/>
+          </w:tcPr>
+          <w:p>
+            <w:pPr>
+              <w:spacing w:before="240"/>
+              <w:jc w:val="center"/>
+            </w:pPr>
+            <w:proofErr w:type="spellStart"/>
+            <w:r>
+              <w:t>SciFiSoft</w:t>
+            </w:r>
+            <w:proofErr w:type="spellEnd"/>
+          </w:p>
+        </w:tc>
+        <w:tc>
+          <w:tcPr>
+            <w:tcW w:w="1260" w:type="dxa"/>
+          </w:tcPr>
+          <w:p>
+            <w:pPr>
+              <w:spacing w:before="240"/>
+              <w:jc w:val="center"/>
+            </w:pPr>
+            <w:r>
+              <w:t>Bangladesh</w:t>
+            </w:r>
+          </w:p>
+        </w:tc>
+        <w:tc>
+          <w:tcPr>
+            <w:tcW w:w="1170" w:type="dxa"/>
+          </w:tcPr>
+          <w:p>
+            <w:pPr>
+              <w:spacing w:before="240"/>
+              <w:jc w:val="center"/>
+            </w:pPr>
+            <w:r>
+              <w:t>2018</w:t>
+            </w:r>
+          </w:p>
+        </w:tc>
+        <w:tc>
+          <w:tcPr>
+            <w:tcW w:w="1125" w:type="dxa"/>
+          </w:tcPr>
+          <w:p>
+            <w:pPr>
+              <w:spacing w:before="240"/>
+              <w:jc w:val="center"/>
+            </w:pPr>
+            <w:r>
+              <w:t>May- Nov</w:t>
             </w:r>
           </w:p>
         </w:tc>
@@ -2109,19 +2201,54 @@
       <w:pPr>
         <w:spacing w:before="240" w:after="0" w:line="240" w:lineRule="auto"/>
         <w:rPr>
-          <w:b/>
-          <w:u w:val="single"/>
-        </w:rPr>
-      </w:pPr>
+          <w:sz w:val="28"/>
+          <w:szCs w:val="28"/>
+        </w:rPr>
+      </w:pPr>
+      <w:proofErr w:type="spellStart"/>
+      <w:r>
+        <w:rPr>
+          <w:sz w:val="28"/>
+          <w:szCs w:val="28"/>
+        </w:rPr>
+        <w:t>Chandan</w:t>
+      </w:r>
+      <w:proofErr w:type="spellEnd"/>
+      <w:r>
+        <w:rPr>
+          <w:sz w:val="28"/>
+          <w:szCs w:val="28"/>
+        </w:rPr>
+        <w:t xml:space="preserve"> Kumar </w:t>
+      </w:r>
+      <w:proofErr w:type="spellStart"/>
+      <w:r>
+        <w:rPr>
+          <w:sz w:val="28"/>
+          <w:szCs w:val="28"/>
+        </w:rPr>
+        <w:t>Bashak</w:t>
+      </w:r>
+      <w:proofErr w:type="spellEnd"/>
     </w:p>
     <w:p>
       <w:pPr>
         <w:spacing w:before="240" w:after="0" w:line="240" w:lineRule="auto"/>
-        <w:rPr>
-          <w:b/>
-          <w:u w:val="single"/>
-        </w:rPr>
-      </w:pPr>
+      </w:pPr>
+      <w:r>
+        <w:t>Signature</w:t>
+      </w:r>
+      <w:r>
+        <w:t>: ……………………</w:t>
+      </w:r>
+    </w:p>
+    <w:p>
+      <w:pPr>
+        <w:spacing w:before="240" w:after="0" w:line="240" w:lineRule="auto"/>
+      </w:pPr>
+      <w:r>
+        <w:t>Date: …………………………..</w:t>
+      </w:r>
     </w:p>
     <w:p>
       <w:pPr>
@@ -2148,7 +2275,7 @@
     </w:p>
     <w:sectPr>
       <w:pgSz w:w="11907" w:h="16839" w:code="9"/>
-      <w:pgMar w:top="1440" w:right="1440" w:bottom="1440" w:left="1440" w:header="720" w:footer="720" w:gutter="0"/>
+      <w:pgMar w:top="1170" w:right="1440" w:bottom="1080" w:left="1440" w:header="720" w:footer="720" w:gutter="0"/>
       <w:cols w:space="720"/>
       <w:docGrid w:linePitch="360"/>
     </w:sectPr>

</xml_diff>